<commit_message>
Added instructions on changing the UI layout.
</commit_message>
<xml_diff>
--- a/Instructions.docx
+++ b/Instructions.docx
@@ -1060,8 +1060,6 @@
         </w:rPr>
         <w:t xml:space="preserve"> Finally, LevelHasNoCoins will remove all collectible objects from the level.</w:t>
       </w:r>
-      <w:bookmarkStart w:id="0" w:name="_GoBack"/>
-      <w:bookmarkEnd w:id="0"/>
     </w:p>
     <w:p>
       <w:pPr>
@@ -1377,33 +1375,197 @@
         <w:spacing w:line="360" w:lineRule="auto"/>
         <w:rPr>
           <w:rFonts w:ascii="Times New Roman" w:hAnsi="Times New Roman" w:cs="Times New Roman"/>
-          <w:b/>
-          <w:sz w:val="24"/>
-          <w:szCs w:val="24"/>
-        </w:rPr>
-      </w:pPr>
-    </w:p>
-    <w:p>
-      <w:pPr>
-        <w:spacing w:line="360" w:lineRule="auto"/>
-        <w:rPr>
-          <w:rFonts w:ascii="Times New Roman" w:hAnsi="Times New Roman" w:cs="Times New Roman"/>
-          <w:b/>
-          <w:sz w:val="24"/>
-          <w:szCs w:val="24"/>
-        </w:rPr>
-      </w:pPr>
-    </w:p>
-    <w:p>
-      <w:pPr>
-        <w:spacing w:line="360" w:lineRule="auto"/>
-        <w:rPr>
-          <w:rFonts w:ascii="Times New Roman" w:hAnsi="Times New Roman" w:cs="Times New Roman"/>
-          <w:b/>
-          <w:sz w:val="24"/>
-          <w:szCs w:val="24"/>
-        </w:rPr>
-      </w:pPr>
+          <w:sz w:val="24"/>
+          <w:szCs w:val="24"/>
+          <w:u w:val="single"/>
+        </w:rPr>
+      </w:pPr>
+      <w:r>
+        <w:rPr>
+          <w:rFonts w:ascii="Times New Roman" w:hAnsi="Times New Roman" w:cs="Times New Roman"/>
+          <w:sz w:val="24"/>
+          <w:szCs w:val="24"/>
+          <w:u w:val="single"/>
+        </w:rPr>
+        <w:t>Modifying the User Interface Layout</w:t>
+      </w:r>
+    </w:p>
+    <w:p>
+      <w:pPr>
+        <w:spacing w:line="360" w:lineRule="auto"/>
+        <w:rPr>
+          <w:rFonts w:ascii="Times New Roman" w:hAnsi="Times New Roman" w:cs="Times New Roman"/>
+          <w:sz w:val="24"/>
+          <w:szCs w:val="24"/>
+        </w:rPr>
+      </w:pPr>
+      <w:r>
+        <w:rPr>
+          <w:rFonts w:ascii="Times New Roman" w:hAnsi="Times New Roman" w:cs="Times New Roman"/>
+          <w:sz w:val="24"/>
+          <w:szCs w:val="24"/>
+        </w:rPr>
+        <w:t>All scenes in this project have some form of UI element, usually buttons. These UI elements are always children of the Canvas object, and you can change their positions by changing their Rect Transform components. If you wish to modify the layout of the game’s user interface, I suggest watching the following official Unity tutorial:</w:t>
+      </w:r>
+    </w:p>
+    <w:p>
+      <w:pPr>
+        <w:spacing w:line="360" w:lineRule="auto"/>
+        <w:rPr>
+          <w:rFonts w:ascii="Times New Roman" w:hAnsi="Times New Roman" w:cs="Times New Roman"/>
+          <w:sz w:val="24"/>
+          <w:szCs w:val="24"/>
+        </w:rPr>
+      </w:pPr>
+      <w:hyperlink r:id="rId13" w:history="1">
+        <w:r>
+          <w:rPr>
+            <w:rStyle w:val="Hyperlink"/>
+            <w:rFonts w:ascii="Times New Roman" w:hAnsi="Times New Roman" w:cs="Times New Roman"/>
+            <w:sz w:val="24"/>
+            <w:szCs w:val="24"/>
+          </w:rPr>
+          <w:t>https://unity3d.com/learn/tutorials/modules/beginner/ui/rect-transform?playlist=17111</w:t>
+        </w:r>
+      </w:hyperlink>
+      <w:r>
+        <w:rPr>
+          <w:rFonts w:ascii="Times New Roman" w:hAnsi="Times New Roman" w:cs="Times New Roman"/>
+          <w:sz w:val="24"/>
+          <w:szCs w:val="24"/>
+        </w:rPr>
+        <w:t xml:space="preserve"> </w:t>
+      </w:r>
+    </w:p>
+    <w:p>
+      <w:pPr>
+        <w:spacing w:line="360" w:lineRule="auto"/>
+        <w:rPr>
+          <w:rFonts w:ascii="Times New Roman" w:hAnsi="Times New Roman" w:cs="Times New Roman"/>
+          <w:sz w:val="24"/>
+          <w:szCs w:val="24"/>
+        </w:rPr>
+      </w:pPr>
+      <w:r>
+        <w:rPr>
+          <w:rFonts w:ascii="Times New Roman" w:hAnsi="Times New Roman" w:cs="Times New Roman"/>
+          <w:sz w:val="24"/>
+          <w:szCs w:val="24"/>
+        </w:rPr>
+        <w:t>Applying the skills from the above tutorial, you can change the buttons’ positions from the default (left) to suit your own personal design (right).</w:t>
+      </w:r>
+    </w:p>
+    <w:p>
+      <w:pPr>
+        <w:spacing w:line="360" w:lineRule="auto"/>
+        <w:rPr>
+          <w:rFonts w:ascii="Times New Roman" w:hAnsi="Times New Roman" w:cs="Times New Roman"/>
+          <w:sz w:val="24"/>
+          <w:szCs w:val="24"/>
+        </w:rPr>
+      </w:pPr>
+      <w:r>
+        <w:rPr>
+          <w:noProof/>
+        </w:rPr>
+        <w:drawing>
+          <wp:inline distT="0" distB="0" distL="0" distR="0" wp14:anchorId="76DF0C66" wp14:editId="129B1621">
+            <wp:extent cx="3390900" cy="1973696"/>
+            <wp:effectExtent l="0" t="0" r="0" b="7620"/>
+            <wp:docPr id="12" name="Picture 12"/>
+            <wp:cNvGraphicFramePr>
+              <a:graphicFrameLocks xmlns:a="http://schemas.openxmlformats.org/drawingml/2006/main" noChangeAspect="1"/>
+            </wp:cNvGraphicFramePr>
+            <a:graphic xmlns:a="http://schemas.openxmlformats.org/drawingml/2006/main">
+              <a:graphicData uri="http://schemas.openxmlformats.org/drawingml/2006/picture">
+                <pic:pic xmlns:pic="http://schemas.openxmlformats.org/drawingml/2006/picture">
+                  <pic:nvPicPr>
+                    <pic:cNvPr id="0" name=""/>
+                    <pic:cNvPicPr/>
+                  </pic:nvPicPr>
+                  <pic:blipFill rotWithShape="1">
+                    <a:blip r:embed="rId14"/>
+                    <a:srcRect t="7122" r="26763" b="17094"/>
+                    <a:stretch/>
+                  </pic:blipFill>
+                  <pic:spPr bwMode="auto">
+                    <a:xfrm>
+                      <a:off x="0" y="0"/>
+                      <a:ext cx="3398652" cy="1978208"/>
+                    </a:xfrm>
+                    <a:prstGeom prst="rect">
+                      <a:avLst/>
+                    </a:prstGeom>
+                    <a:ln>
+                      <a:noFill/>
+                    </a:ln>
+                    <a:extLst>
+                      <a:ext uri="{53640926-AAD7-44D8-BBD7-CCE9431645EC}">
+                        <a14:shadowObscured xmlns:a14="http://schemas.microsoft.com/office/drawing/2010/main"/>
+                      </a:ext>
+                    </a:extLst>
+                  </pic:spPr>
+                </pic:pic>
+              </a:graphicData>
+            </a:graphic>
+          </wp:inline>
+        </w:drawing>
+      </w:r>
+      <w:r>
+        <w:rPr>
+          <w:noProof/>
+        </w:rPr>
+        <w:t xml:space="preserve"> </w:t>
+      </w:r>
+      <w:r>
+        <w:rPr>
+          <w:noProof/>
+        </w:rPr>
+        <w:drawing>
+          <wp:inline distT="0" distB="0" distL="0" distR="0" wp14:anchorId="230AC120" wp14:editId="1040AA04">
+            <wp:extent cx="3390900" cy="1981117"/>
+            <wp:effectExtent l="0" t="0" r="0" b="635"/>
+            <wp:docPr id="14" name="Picture 14"/>
+            <wp:cNvGraphicFramePr>
+              <a:graphicFrameLocks xmlns:a="http://schemas.openxmlformats.org/drawingml/2006/main" noChangeAspect="1"/>
+            </wp:cNvGraphicFramePr>
+            <a:graphic xmlns:a="http://schemas.openxmlformats.org/drawingml/2006/main">
+              <a:graphicData uri="http://schemas.openxmlformats.org/drawingml/2006/picture">
+                <pic:pic xmlns:pic="http://schemas.openxmlformats.org/drawingml/2006/picture">
+                  <pic:nvPicPr>
+                    <pic:cNvPr id="0" name=""/>
+                    <pic:cNvPicPr/>
+                  </pic:nvPicPr>
+                  <pic:blipFill rotWithShape="1">
+                    <a:blip r:embed="rId15"/>
+                    <a:srcRect t="7122" r="26763" b="16809"/>
+                    <a:stretch/>
+                  </pic:blipFill>
+                  <pic:spPr bwMode="auto">
+                    <a:xfrm>
+                      <a:off x="0" y="0"/>
+                      <a:ext cx="3396200" cy="1984214"/>
+                    </a:xfrm>
+                    <a:prstGeom prst="rect">
+                      <a:avLst/>
+                    </a:prstGeom>
+                    <a:ln>
+                      <a:noFill/>
+                    </a:ln>
+                    <a:extLst>
+                      <a:ext uri="{53640926-AAD7-44D8-BBD7-CCE9431645EC}">
+                        <a14:shadowObscured xmlns:a14="http://schemas.microsoft.com/office/drawing/2010/main"/>
+                      </a:ext>
+                    </a:extLst>
+                  </pic:spPr>
+                </pic:pic>
+              </a:graphicData>
+            </a:graphic>
+          </wp:inline>
+        </w:drawing>
+      </w:r>
+      <w:bookmarkStart w:id="0" w:name="_GoBack"/>
+      <w:bookmarkEnd w:id="0"/>
     </w:p>
     <w:p>
       <w:pPr>
@@ -1507,7 +1669,7 @@
                     <pic:cNvPicPr/>
                   </pic:nvPicPr>
                   <pic:blipFill rotWithShape="1">
-                    <a:blip r:embed="rId13"/>
+                    <a:blip r:embed="rId16"/>
                     <a:srcRect t="19943" r="59776" b="25356"/>
                     <a:stretch/>
                   </pic:blipFill>
@@ -1591,6 +1753,7 @@
           <w:sz w:val="24"/>
           <w:szCs w:val="24"/>
         </w:rPr>
+        <w:lastRenderedPageBreak/>
         <w:drawing>
           <wp:inline distT="0" distB="0" distL="0" distR="0" wp14:anchorId="7C2B6D91" wp14:editId="7C6D2DC4">
             <wp:extent cx="5943600" cy="1016635"/>
@@ -1607,7 +1770,7 @@
                     <pic:cNvPicPr/>
                   </pic:nvPicPr>
                   <pic:blipFill>
-                    <a:blip r:embed="rId14"/>
+                    <a:blip r:embed="rId17"/>
                     <a:stretch>
                       <a:fillRect/>
                     </a:stretch>
@@ -1745,7 +1908,6 @@
           <w:sz w:val="24"/>
           <w:szCs w:val="24"/>
         </w:rPr>
-        <w:lastRenderedPageBreak/>
         <w:drawing>
           <wp:inline distT="0" distB="0" distL="0" distR="0" wp14:anchorId="6658468F" wp14:editId="5EFE11EE">
             <wp:extent cx="1828800" cy="1752405"/>
@@ -1762,7 +1924,7 @@
                     <pic:cNvPicPr/>
                   </pic:nvPicPr>
                   <pic:blipFill>
-                    <a:blip r:embed="rId15"/>
+                    <a:blip r:embed="rId18"/>
                     <a:stretch>
                       <a:fillRect/>
                     </a:stretch>
@@ -1887,7 +2049,7 @@
                     <pic:cNvPicPr/>
                   </pic:nvPicPr>
                   <pic:blipFill>
-                    <a:blip r:embed="rId16"/>
+                    <a:blip r:embed="rId19"/>
                     <a:stretch>
                       <a:fillRect/>
                     </a:stretch>

</xml_diff>

<commit_message>
Revised commit; added instructions to changing UI layout.
</commit_message>
<xml_diff>
--- a/Instructions.docx
+++ b/Instructions.docx
@@ -32,8 +32,20 @@
           <w:szCs w:val="24"/>
           <w:u w:val="single"/>
         </w:rPr>
-        <w:t xml:space="preserve"> for IGME-119 Platformer</w:t>
-      </w:r>
+        <w:t xml:space="preserve"> for IGME-119 </w:t>
+      </w:r>
+      <w:proofErr w:type="spellStart"/>
+      <w:r>
+        <w:rPr>
+          <w:rFonts w:ascii="Times New Roman" w:hAnsi="Times New Roman" w:cs="Times New Roman"/>
+          <w:b/>
+          <w:sz w:val="48"/>
+          <w:szCs w:val="24"/>
+          <w:u w:val="single"/>
+        </w:rPr>
+        <w:t>Platformer</w:t>
+      </w:r>
+      <w:proofErr w:type="spellEnd"/>
     </w:p>
     <w:p>
       <w:pPr>
@@ -160,6 +172,7 @@
           <w:u w:val="single"/>
         </w:rPr>
       </w:pPr>
+      <w:proofErr w:type="spellStart"/>
       <w:r>
         <w:rPr>
           <w:rFonts w:ascii="Times New Roman" w:hAnsi="Times New Roman" w:cs="Times New Roman"/>
@@ -174,7 +187,16 @@
           <w:sz w:val="24"/>
           <w:szCs w:val="24"/>
         </w:rPr>
-        <w:t>ub Link:</w:t>
+        <w:t>ub</w:t>
+      </w:r>
+      <w:proofErr w:type="spellEnd"/>
+      <w:r>
+        <w:rPr>
+          <w:rFonts w:ascii="Times New Roman" w:hAnsi="Times New Roman" w:cs="Times New Roman"/>
+          <w:sz w:val="24"/>
+          <w:szCs w:val="24"/>
+        </w:rPr>
+        <w:t xml:space="preserve"> Link:</w:t>
       </w:r>
       <w:r>
         <w:rPr>
@@ -257,7 +279,25 @@
           <w:sz w:val="24"/>
           <w:szCs w:val="24"/>
         </w:rPr>
-        <w:t>ine which allow you to modify</w:t>
+        <w:t xml:space="preserve">ine which </w:t>
+      </w:r>
+      <w:proofErr w:type="gramStart"/>
+      <w:r>
+        <w:rPr>
+          <w:rFonts w:ascii="Times New Roman" w:hAnsi="Times New Roman" w:cs="Times New Roman"/>
+          <w:sz w:val="24"/>
+          <w:szCs w:val="24"/>
+        </w:rPr>
+        <w:t>allow</w:t>
+      </w:r>
+      <w:proofErr w:type="gramEnd"/>
+      <w:r>
+        <w:rPr>
+          <w:rFonts w:ascii="Times New Roman" w:hAnsi="Times New Roman" w:cs="Times New Roman"/>
+          <w:sz w:val="24"/>
+          <w:szCs w:val="24"/>
+        </w:rPr>
+        <w:t xml:space="preserve"> you to modify</w:t>
       </w:r>
       <w:r>
         <w:rPr>
@@ -368,8 +408,39 @@
           <w:sz w:val="24"/>
           <w:szCs w:val="24"/>
         </w:rPr>
-        <w:t>Prof. Elouise Oyzon</w:t>
-      </w:r>
+        <w:t xml:space="preserve">Prof. </w:t>
+      </w:r>
+      <w:proofErr w:type="spellStart"/>
+      <w:r>
+        <w:rPr>
+          <w:rFonts w:ascii="Times New Roman" w:hAnsi="Times New Roman" w:cs="Times New Roman"/>
+          <w:b/>
+          <w:sz w:val="24"/>
+          <w:szCs w:val="24"/>
+        </w:rPr>
+        <w:t>Elouise</w:t>
+      </w:r>
+      <w:proofErr w:type="spellEnd"/>
+      <w:r>
+        <w:rPr>
+          <w:rFonts w:ascii="Times New Roman" w:hAnsi="Times New Roman" w:cs="Times New Roman"/>
+          <w:b/>
+          <w:sz w:val="24"/>
+          <w:szCs w:val="24"/>
+        </w:rPr>
+        <w:t xml:space="preserve"> </w:t>
+      </w:r>
+      <w:proofErr w:type="spellStart"/>
+      <w:r>
+        <w:rPr>
+          <w:rFonts w:ascii="Times New Roman" w:hAnsi="Times New Roman" w:cs="Times New Roman"/>
+          <w:b/>
+          <w:sz w:val="24"/>
+          <w:szCs w:val="24"/>
+        </w:rPr>
+        <w:t>Oyzon</w:t>
+      </w:r>
+      <w:proofErr w:type="spellEnd"/>
       <w:r>
         <w:rPr>
           <w:rFonts w:ascii="Times New Roman" w:hAnsi="Times New Roman" w:cs="Times New Roman"/>
@@ -393,8 +464,19 @@
           <w:sz w:val="24"/>
           <w:szCs w:val="24"/>
         </w:rPr>
-        <w:t>Dan Giaime</w:t>
-      </w:r>
+        <w:t xml:space="preserve">Dan </w:t>
+      </w:r>
+      <w:proofErr w:type="spellStart"/>
+      <w:r>
+        <w:rPr>
+          <w:rFonts w:ascii="Times New Roman" w:hAnsi="Times New Roman" w:cs="Times New Roman"/>
+          <w:b/>
+          <w:sz w:val="24"/>
+          <w:szCs w:val="24"/>
+        </w:rPr>
+        <w:t>Giaime</w:t>
+      </w:r>
+      <w:proofErr w:type="spellEnd"/>
       <w:r>
         <w:rPr>
           <w:rFonts w:ascii="Times New Roman" w:hAnsi="Times New Roman" w:cs="Times New Roman"/>
@@ -441,7 +523,25 @@
           <w:sz w:val="24"/>
           <w:szCs w:val="24"/>
         </w:rPr>
-        <w:t>Enclosed in the Sprites folder (IGME-119 Platformer &gt; Assets &gt; Sprites), you will find multiple images that will be overwritten by your artwork. For the UI elements, background, and two paralla</w:t>
+        <w:t xml:space="preserve">Enclosed in the Sprites folder (IGME-119 </w:t>
+      </w:r>
+      <w:proofErr w:type="spellStart"/>
+      <w:r>
+        <w:rPr>
+          <w:rFonts w:ascii="Times New Roman" w:hAnsi="Times New Roman" w:cs="Times New Roman"/>
+          <w:sz w:val="24"/>
+          <w:szCs w:val="24"/>
+        </w:rPr>
+        <w:t>Platformer</w:t>
+      </w:r>
+      <w:proofErr w:type="spellEnd"/>
+      <w:r>
+        <w:rPr>
+          <w:rFonts w:ascii="Times New Roman" w:hAnsi="Times New Roman" w:cs="Times New Roman"/>
+          <w:sz w:val="24"/>
+          <w:szCs w:val="24"/>
+        </w:rPr>
+        <w:t xml:space="preserve"> &gt; Assets &gt; Sprites), you will find multiple images that will be overwritten by your artwork. For the UI elements, background, and two paralla</w:t>
       </w:r>
       <w:r>
         <w:rPr>
@@ -484,7 +584,25 @@
           <w:sz w:val="24"/>
           <w:szCs w:val="24"/>
         </w:rPr>
-        <w:t xml:space="preserve">All of the gameplay sprites are stored in a spritesheet, and </w:t>
+        <w:t xml:space="preserve">All of the gameplay sprites are stored in a </w:t>
+      </w:r>
+      <w:proofErr w:type="spellStart"/>
+      <w:r>
+        <w:rPr>
+          <w:rFonts w:ascii="Times New Roman" w:hAnsi="Times New Roman" w:cs="Times New Roman"/>
+          <w:sz w:val="24"/>
+          <w:szCs w:val="24"/>
+        </w:rPr>
+        <w:t>spritesheet</w:t>
+      </w:r>
+      <w:proofErr w:type="spellEnd"/>
+      <w:r>
+        <w:rPr>
+          <w:rFonts w:ascii="Times New Roman" w:hAnsi="Times New Roman" w:cs="Times New Roman"/>
+          <w:sz w:val="24"/>
+          <w:szCs w:val="24"/>
+        </w:rPr>
+        <w:t xml:space="preserve">, and </w:t>
       </w:r>
       <w:r>
         <w:rPr>
@@ -500,7 +618,25 @@
           <w:sz w:val="24"/>
           <w:szCs w:val="24"/>
         </w:rPr>
-        <w:t xml:space="preserve">the spritesheet currently being used by Unity to display all of the objects during gameplay; the engine pulls graphics from that sheet and places them into the game with carefully-calculated bounding boxes created for every sprite. To make sure that your own sprites make it into the game without any errors, I have created Blank_Sheet.png, which is a guideline that displays proper sprite positions and resolutions on the sheet. </w:t>
+        <w:t xml:space="preserve">the </w:t>
+      </w:r>
+      <w:proofErr w:type="spellStart"/>
+      <w:r>
+        <w:rPr>
+          <w:rFonts w:ascii="Times New Roman" w:hAnsi="Times New Roman" w:cs="Times New Roman"/>
+          <w:sz w:val="24"/>
+          <w:szCs w:val="24"/>
+        </w:rPr>
+        <w:t>spritesheet</w:t>
+      </w:r>
+      <w:proofErr w:type="spellEnd"/>
+      <w:r>
+        <w:rPr>
+          <w:rFonts w:ascii="Times New Roman" w:hAnsi="Times New Roman" w:cs="Times New Roman"/>
+          <w:sz w:val="24"/>
+          <w:szCs w:val="24"/>
+        </w:rPr>
+        <w:t xml:space="preserve"> currently being used by Unity to display all of the objects during gameplay; the engine pulls graphics from that sheet and places them into the game with carefully-calculated bounding boxes created for every sprite. To make sure that your own sprites make it into the game without any errors, I have created Blank_Sheet.png, which is a guideline that displays proper sprite positions and resolutions on the sheet. </w:t>
       </w:r>
     </w:p>
     <w:p>
@@ -535,7 +671,79 @@
           <w:sz w:val="24"/>
           <w:szCs w:val="24"/>
         </w:rPr>
-        <w:t>d, when completed, save the whole file over Completed_Sheet. The layer containing none of the guidelines and only the sprites should be saved as Active_Sheet, and once you have saved over Active_Sheet, your sprites should be in the game if you view it in the Unity Editor.</w:t>
+        <w:t xml:space="preserve">d, when completed, save the whole file over </w:t>
+      </w:r>
+      <w:proofErr w:type="spellStart"/>
+      <w:r>
+        <w:rPr>
+          <w:rFonts w:ascii="Times New Roman" w:hAnsi="Times New Roman" w:cs="Times New Roman"/>
+          <w:sz w:val="24"/>
+          <w:szCs w:val="24"/>
+        </w:rPr>
+        <w:t>Completed_Sheet</w:t>
+      </w:r>
+      <w:proofErr w:type="spellEnd"/>
+      <w:r>
+        <w:rPr>
+          <w:rFonts w:ascii="Times New Roman" w:hAnsi="Times New Roman" w:cs="Times New Roman"/>
+          <w:sz w:val="24"/>
+          <w:szCs w:val="24"/>
+        </w:rPr>
+        <w:t xml:space="preserve">. The layer containing none of the guidelines and only the sprites should be saved as </w:t>
+      </w:r>
+      <w:proofErr w:type="spellStart"/>
+      <w:r>
+        <w:rPr>
+          <w:rFonts w:ascii="Times New Roman" w:hAnsi="Times New Roman" w:cs="Times New Roman"/>
+          <w:sz w:val="24"/>
+          <w:szCs w:val="24"/>
+        </w:rPr>
+        <w:t>Active_Sheet</w:t>
+      </w:r>
+      <w:proofErr w:type="spellEnd"/>
+      <w:r>
+        <w:rPr>
+          <w:rFonts w:ascii="Times New Roman" w:hAnsi="Times New Roman" w:cs="Times New Roman"/>
+          <w:sz w:val="24"/>
+          <w:szCs w:val="24"/>
+        </w:rPr>
+        <w:t xml:space="preserve">, and once you have saved over </w:t>
+      </w:r>
+      <w:proofErr w:type="spellStart"/>
+      <w:r>
+        <w:rPr>
+          <w:rFonts w:ascii="Times New Roman" w:hAnsi="Times New Roman" w:cs="Times New Roman"/>
+          <w:sz w:val="24"/>
+          <w:szCs w:val="24"/>
+        </w:rPr>
+        <w:t>Active_</w:t>
+      </w:r>
+      <w:proofErr w:type="gramStart"/>
+      <w:r>
+        <w:rPr>
+          <w:rFonts w:ascii="Times New Roman" w:hAnsi="Times New Roman" w:cs="Times New Roman"/>
+          <w:sz w:val="24"/>
+          <w:szCs w:val="24"/>
+        </w:rPr>
+        <w:t>Sheet</w:t>
+      </w:r>
+      <w:proofErr w:type="spellEnd"/>
+      <w:r>
+        <w:rPr>
+          <w:rFonts w:ascii="Times New Roman" w:hAnsi="Times New Roman" w:cs="Times New Roman"/>
+          <w:sz w:val="24"/>
+          <w:szCs w:val="24"/>
+        </w:rPr>
+        <w:t>,</w:t>
+      </w:r>
+      <w:proofErr w:type="gramEnd"/>
+      <w:r>
+        <w:rPr>
+          <w:rFonts w:ascii="Times New Roman" w:hAnsi="Times New Roman" w:cs="Times New Roman"/>
+          <w:sz w:val="24"/>
+          <w:szCs w:val="24"/>
+        </w:rPr>
+        <w:t xml:space="preserve"> your sprites should be in the game if you view it in the Unity Editor.</w:t>
       </w:r>
     </w:p>
     <w:p>
@@ -1050,15 +1258,133 @@
           <w:sz w:val="24"/>
           <w:szCs w:val="24"/>
         </w:rPr>
-        <w:t>determines what kind of level is played. If LevelWillScroll is checked, then the level will scroll instead of being a fixed camera. If LevelIsInfiniteAutoScroller, then this overrides all other variables in the manager and procedurally generates an infinitely scrolling level. If ProcedurallyGenerateLevel, then it erases the level architecture built by hand and the computer creates a level randomly. If ProceduralLevelHasBottomPlatform, then the player may not lose the game by falling off platforms because a platform at the bottom prevents them from doing so.</w:t>
-      </w:r>
-      <w:r>
-        <w:rPr>
-          <w:rFonts w:ascii="Times New Roman" w:hAnsi="Times New Roman" w:cs="Times New Roman"/>
-          <w:sz w:val="24"/>
-          <w:szCs w:val="24"/>
-        </w:rPr>
-        <w:t xml:space="preserve"> Finally, LevelHasNoCoins will remove all collectible objects from the level.</w:t>
+        <w:t xml:space="preserve">determines what kind of level is played. If </w:t>
+      </w:r>
+      <w:proofErr w:type="spellStart"/>
+      <w:r>
+        <w:rPr>
+          <w:rFonts w:ascii="Times New Roman" w:hAnsi="Times New Roman" w:cs="Times New Roman"/>
+          <w:sz w:val="24"/>
+          <w:szCs w:val="24"/>
+        </w:rPr>
+        <w:t>LevelWillScroll</w:t>
+      </w:r>
+      <w:proofErr w:type="spellEnd"/>
+      <w:r>
+        <w:rPr>
+          <w:rFonts w:ascii="Times New Roman" w:hAnsi="Times New Roman" w:cs="Times New Roman"/>
+          <w:sz w:val="24"/>
+          <w:szCs w:val="24"/>
+        </w:rPr>
+        <w:t xml:space="preserve"> is checked, then the level will scroll instead of being a fixed camera. </w:t>
+      </w:r>
+      <w:proofErr w:type="gramStart"/>
+      <w:r>
+        <w:rPr>
+          <w:rFonts w:ascii="Times New Roman" w:hAnsi="Times New Roman" w:cs="Times New Roman"/>
+          <w:sz w:val="24"/>
+          <w:szCs w:val="24"/>
+        </w:rPr>
+        <w:t xml:space="preserve">If </w:t>
+      </w:r>
+      <w:proofErr w:type="spellStart"/>
+      <w:r>
+        <w:rPr>
+          <w:rFonts w:ascii="Times New Roman" w:hAnsi="Times New Roman" w:cs="Times New Roman"/>
+          <w:sz w:val="24"/>
+          <w:szCs w:val="24"/>
+        </w:rPr>
+        <w:t>LevelIsInfiniteAutoScroller</w:t>
+      </w:r>
+      <w:proofErr w:type="spellEnd"/>
+      <w:r>
+        <w:rPr>
+          <w:rFonts w:ascii="Times New Roman" w:hAnsi="Times New Roman" w:cs="Times New Roman"/>
+          <w:sz w:val="24"/>
+          <w:szCs w:val="24"/>
+        </w:rPr>
+        <w:t>, then this overrides all other variables in the manager and procedurally generates an infinitely scrolling level.</w:t>
+      </w:r>
+      <w:proofErr w:type="gramEnd"/>
+      <w:r>
+        <w:rPr>
+          <w:rFonts w:ascii="Times New Roman" w:hAnsi="Times New Roman" w:cs="Times New Roman"/>
+          <w:sz w:val="24"/>
+          <w:szCs w:val="24"/>
+        </w:rPr>
+        <w:t xml:space="preserve"> If </w:t>
+      </w:r>
+      <w:proofErr w:type="spellStart"/>
+      <w:r>
+        <w:rPr>
+          <w:rFonts w:ascii="Times New Roman" w:hAnsi="Times New Roman" w:cs="Times New Roman"/>
+          <w:sz w:val="24"/>
+          <w:szCs w:val="24"/>
+        </w:rPr>
+        <w:t>ProcedurallyGenerateLevel</w:t>
+      </w:r>
+      <w:proofErr w:type="spellEnd"/>
+      <w:r>
+        <w:rPr>
+          <w:rFonts w:ascii="Times New Roman" w:hAnsi="Times New Roman" w:cs="Times New Roman"/>
+          <w:sz w:val="24"/>
+          <w:szCs w:val="24"/>
+        </w:rPr>
+        <w:t xml:space="preserve">, then it erases the level architecture built by hand and the computer creates a level randomly. </w:t>
+      </w:r>
+      <w:proofErr w:type="gramStart"/>
+      <w:r>
+        <w:rPr>
+          <w:rFonts w:ascii="Times New Roman" w:hAnsi="Times New Roman" w:cs="Times New Roman"/>
+          <w:sz w:val="24"/>
+          <w:szCs w:val="24"/>
+        </w:rPr>
+        <w:t xml:space="preserve">If </w:t>
+      </w:r>
+      <w:proofErr w:type="spellStart"/>
+      <w:r>
+        <w:rPr>
+          <w:rFonts w:ascii="Times New Roman" w:hAnsi="Times New Roman" w:cs="Times New Roman"/>
+          <w:sz w:val="24"/>
+          <w:szCs w:val="24"/>
+        </w:rPr>
+        <w:t>ProceduralLevelHasBottomPlatform</w:t>
+      </w:r>
+      <w:proofErr w:type="spellEnd"/>
+      <w:r>
+        <w:rPr>
+          <w:rFonts w:ascii="Times New Roman" w:hAnsi="Times New Roman" w:cs="Times New Roman"/>
+          <w:sz w:val="24"/>
+          <w:szCs w:val="24"/>
+        </w:rPr>
+        <w:t>, then the player may not lose the game by falling off platforms because a platform at the bottom prevents them from doing so.</w:t>
+      </w:r>
+      <w:proofErr w:type="gramEnd"/>
+      <w:r>
+        <w:rPr>
+          <w:rFonts w:ascii="Times New Roman" w:hAnsi="Times New Roman" w:cs="Times New Roman"/>
+          <w:sz w:val="24"/>
+          <w:szCs w:val="24"/>
+        </w:rPr>
+        <w:t xml:space="preserve"> Finally, </w:t>
+      </w:r>
+      <w:proofErr w:type="spellStart"/>
+      <w:r>
+        <w:rPr>
+          <w:rFonts w:ascii="Times New Roman" w:hAnsi="Times New Roman" w:cs="Times New Roman"/>
+          <w:sz w:val="24"/>
+          <w:szCs w:val="24"/>
+        </w:rPr>
+        <w:t>LevelHasNoCoins</w:t>
+      </w:r>
+      <w:proofErr w:type="spellEnd"/>
+      <w:r>
+        <w:rPr>
+          <w:rFonts w:ascii="Times New Roman" w:hAnsi="Times New Roman" w:cs="Times New Roman"/>
+          <w:sz w:val="24"/>
+          <w:szCs w:val="24"/>
+        </w:rPr>
+        <w:t xml:space="preserve"> will remove all collectible objects from the level.</w:t>
       </w:r>
     </w:p>
     <w:p>
@@ -1358,16 +1684,36 @@
           <w:sz w:val="24"/>
           <w:szCs w:val="24"/>
         </w:rPr>
-        <w:t>iginal Unity project at the GitH</w:t>
-      </w:r>
-      <w:r>
-        <w:rPr>
-          <w:rFonts w:ascii="Times New Roman" w:hAnsi="Times New Roman" w:cs="Times New Roman"/>
-          <w:b/>
-          <w:sz w:val="24"/>
-          <w:szCs w:val="24"/>
-        </w:rPr>
-        <w:t xml:space="preserve">ub link. </w:t>
+        <w:t xml:space="preserve">iginal Unity project at the </w:t>
+      </w:r>
+      <w:proofErr w:type="spellStart"/>
+      <w:r>
+        <w:rPr>
+          <w:rFonts w:ascii="Times New Roman" w:hAnsi="Times New Roman" w:cs="Times New Roman"/>
+          <w:b/>
+          <w:sz w:val="24"/>
+          <w:szCs w:val="24"/>
+        </w:rPr>
+        <w:t>GitH</w:t>
+      </w:r>
+      <w:r>
+        <w:rPr>
+          <w:rFonts w:ascii="Times New Roman" w:hAnsi="Times New Roman" w:cs="Times New Roman"/>
+          <w:b/>
+          <w:sz w:val="24"/>
+          <w:szCs w:val="24"/>
+        </w:rPr>
+        <w:t>ub</w:t>
+      </w:r>
+      <w:proofErr w:type="spellEnd"/>
+      <w:r>
+        <w:rPr>
+          <w:rFonts w:ascii="Times New Roman" w:hAnsi="Times New Roman" w:cs="Times New Roman"/>
+          <w:b/>
+          <w:sz w:val="24"/>
+          <w:szCs w:val="24"/>
+        </w:rPr>
+        <w:t xml:space="preserve"> link. </w:t>
       </w:r>
     </w:p>
     <w:p>
@@ -1405,8 +1751,53 @@
           <w:sz w:val="24"/>
           <w:szCs w:val="24"/>
         </w:rPr>
-        <w:t>All scenes in this project have some form of UI element, usually buttons. These UI elements are always children of the Canvas object, and you can change their positions by changing their Rect Transform components. If you wish to modify the layout of the game’s user interface, I suggest watching the following official Unity tutorial:</w:t>
-      </w:r>
+        <w:t xml:space="preserve">All scenes in this project have some form of UI element, usually </w:t>
+      </w:r>
+      <w:r>
+        <w:rPr>
+          <w:rFonts w:ascii="Times New Roman" w:hAnsi="Times New Roman" w:cs="Times New Roman"/>
+          <w:sz w:val="24"/>
+          <w:szCs w:val="24"/>
+        </w:rPr>
+        <w:t xml:space="preserve">in the form of </w:t>
+      </w:r>
+      <w:r>
+        <w:rPr>
+          <w:rFonts w:ascii="Times New Roman" w:hAnsi="Times New Roman" w:cs="Times New Roman"/>
+          <w:sz w:val="24"/>
+          <w:szCs w:val="24"/>
+        </w:rPr>
+        <w:t xml:space="preserve">buttons. These UI elements are always children of the Canvas object, and you can change their positions by changing their </w:t>
+      </w:r>
+      <w:proofErr w:type="spellStart"/>
+      <w:r>
+        <w:rPr>
+          <w:rFonts w:ascii="Times New Roman" w:hAnsi="Times New Roman" w:cs="Times New Roman"/>
+          <w:sz w:val="24"/>
+          <w:szCs w:val="24"/>
+        </w:rPr>
+        <w:t>Rect</w:t>
+      </w:r>
+      <w:proofErr w:type="spellEnd"/>
+      <w:r>
+        <w:rPr>
+          <w:rFonts w:ascii="Times New Roman" w:hAnsi="Times New Roman" w:cs="Times New Roman"/>
+          <w:sz w:val="24"/>
+          <w:szCs w:val="24"/>
+        </w:rPr>
+        <w:t xml:space="preserve"> Transform </w:t>
+      </w:r>
+      <w:r>
+        <w:rPr>
+          <w:rFonts w:ascii="Times New Roman" w:hAnsi="Times New Roman" w:cs="Times New Roman"/>
+          <w:sz w:val="24"/>
+          <w:szCs w:val="24"/>
+        </w:rPr>
+        <w:lastRenderedPageBreak/>
+        <w:t>components. If you wish to modify the layout of the game’s user interface, I suggest watching the following official Unity tutorial:</w:t>
+      </w:r>
+      <w:bookmarkStart w:id="0" w:name="_GoBack"/>
+      <w:bookmarkEnd w:id="0"/>
     </w:p>
     <w:p>
       <w:pPr>
@@ -1564,8 +1955,6 @@
           </wp:inline>
         </w:drawing>
       </w:r>
-      <w:bookmarkStart w:id="0" w:name="_GoBack"/>
-      <w:bookmarkEnd w:id="0"/>
     </w:p>
     <w:p>
       <w:pPr>
@@ -1733,7 +2122,25 @@
           <w:sz w:val="24"/>
           <w:szCs w:val="24"/>
         </w:rPr>
-        <w:t xml:space="preserve">If you’re downloading this project from GitHub, you might come across this issue upon changing scenes: </w:t>
+        <w:t xml:space="preserve">If you’re downloading this project from </w:t>
+      </w:r>
+      <w:proofErr w:type="spellStart"/>
+      <w:r>
+        <w:rPr>
+          <w:rFonts w:ascii="Times New Roman" w:hAnsi="Times New Roman" w:cs="Times New Roman"/>
+          <w:sz w:val="24"/>
+          <w:szCs w:val="24"/>
+        </w:rPr>
+        <w:t>GitHub</w:t>
+      </w:r>
+      <w:proofErr w:type="spellEnd"/>
+      <w:r>
+        <w:rPr>
+          <w:rFonts w:ascii="Times New Roman" w:hAnsi="Times New Roman" w:cs="Times New Roman"/>
+          <w:sz w:val="24"/>
+          <w:szCs w:val="24"/>
+        </w:rPr>
+        <w:t xml:space="preserve">, you might come across this issue upon changing scenes: </w:t>
       </w:r>
     </w:p>
     <w:p>
@@ -1877,7 +2284,25 @@
           <w:sz w:val="24"/>
           <w:szCs w:val="24"/>
         </w:rPr>
-        <w:t xml:space="preserve">2. The Build Settings window should pop up. We’re going to make sure that Scenes In Build contains </w:t>
+        <w:t xml:space="preserve">2. The Build Settings window should pop up. We’re going to make sure that Scenes </w:t>
+      </w:r>
+      <w:proofErr w:type="gramStart"/>
+      <w:r>
+        <w:rPr>
+          <w:rFonts w:ascii="Times New Roman" w:hAnsi="Times New Roman" w:cs="Times New Roman"/>
+          <w:sz w:val="24"/>
+          <w:szCs w:val="24"/>
+        </w:rPr>
+        <w:t>In</w:t>
+      </w:r>
+      <w:proofErr w:type="gramEnd"/>
+      <w:r>
+        <w:rPr>
+          <w:rFonts w:ascii="Times New Roman" w:hAnsi="Times New Roman" w:cs="Times New Roman"/>
+          <w:sz w:val="24"/>
+          <w:szCs w:val="24"/>
+        </w:rPr>
+        <w:t xml:space="preserve"> Build contains </w:t>
       </w:r>
       <w:r>
         <w:rPr>
@@ -2005,7 +2430,27 @@
           <w:sz w:val="24"/>
           <w:szCs w:val="24"/>
         </w:rPr>
-        <w:t xml:space="preserve"> folder into the Scenes In Build space, and ensure that the Main Menu is the first.</w:t>
+        <w:t xml:space="preserve"> folder into the Scenes </w:t>
+      </w:r>
+      <w:proofErr w:type="gramStart"/>
+      <w:r>
+        <w:rPr>
+          <w:rFonts w:ascii="Times New Roman" w:hAnsi="Times New Roman" w:cs="Times New Roman"/>
+          <w:b/>
+          <w:sz w:val="24"/>
+          <w:szCs w:val="24"/>
+        </w:rPr>
+        <w:t>In</w:t>
+      </w:r>
+      <w:proofErr w:type="gramEnd"/>
+      <w:r>
+        <w:rPr>
+          <w:rFonts w:ascii="Times New Roman" w:hAnsi="Times New Roman" w:cs="Times New Roman"/>
+          <w:b/>
+          <w:sz w:val="24"/>
+          <w:szCs w:val="24"/>
+        </w:rPr>
+        <w:t xml:space="preserve"> Build space, and ensure that the Main Menu is the first.</w:t>
       </w:r>
       <w:r>
         <w:rPr>

</xml_diff>

<commit_message>
Added functionality for a variable-length scrolling level and some bugfixes.
</commit_message>
<xml_diff>
--- a/Instructions.docx
+++ b/Instructions.docx
@@ -14,6 +14,8 @@
           <w:u w:val="single"/>
         </w:rPr>
       </w:pPr>
+      <w:bookmarkStart w:id="0" w:name="_GoBack"/>
+      <w:bookmarkEnd w:id="0"/>
       <w:r>
         <w:rPr>
           <w:rFonts w:ascii="Times New Roman" w:hAnsi="Times New Roman" w:cs="Times New Roman"/>
@@ -1366,7 +1368,7 @@
           <w:sz w:val="24"/>
           <w:szCs w:val="24"/>
         </w:rPr>
-        <w:t xml:space="preserve"> Finally, </w:t>
+        <w:t xml:space="preserve"> </w:t>
       </w:r>
       <w:proofErr w:type="spellStart"/>
       <w:r>
@@ -1386,6 +1388,32 @@
         </w:rPr>
         <w:t xml:space="preserve"> will remove all collectible objects from the level.</w:t>
       </w:r>
+      <w:r>
+        <w:rPr>
+          <w:rFonts w:ascii="Times New Roman" w:hAnsi="Times New Roman" w:cs="Times New Roman"/>
+          <w:sz w:val="24"/>
+          <w:szCs w:val="24"/>
+        </w:rPr>
+        <w:t xml:space="preserve"> Finally, the </w:t>
+      </w:r>
+      <w:proofErr w:type="spellStart"/>
+      <w:r>
+        <w:rPr>
+          <w:rFonts w:ascii="Times New Roman" w:hAnsi="Times New Roman" w:cs="Times New Roman"/>
+          <w:sz w:val="24"/>
+          <w:szCs w:val="24"/>
+        </w:rPr>
+        <w:t>ScrollingLevelSize</w:t>
+      </w:r>
+      <w:proofErr w:type="spellEnd"/>
+      <w:r>
+        <w:rPr>
+          <w:rFonts w:ascii="Times New Roman" w:hAnsi="Times New Roman" w:cs="Times New Roman"/>
+          <w:sz w:val="24"/>
+          <w:szCs w:val="24"/>
+        </w:rPr>
+        <w:t xml:space="preserve"> is the width of a scrolling level, assuming the level does not scroll.</w:t>
+      </w:r>
     </w:p>
     <w:p>
       <w:pPr>
@@ -1402,10 +1430,10 @@
           <w:noProof/>
         </w:rPr>
         <w:drawing>
-          <wp:inline distT="0" distB="0" distL="0" distR="0" wp14:anchorId="5CAF9BE3" wp14:editId="16A68EB3">
-            <wp:extent cx="3090041" cy="3200400"/>
-            <wp:effectExtent l="0" t="0" r="0" b="0"/>
-            <wp:docPr id="10" name="Picture 10"/>
+          <wp:inline distT="0" distB="0" distL="0" distR="0" wp14:anchorId="305F7C14" wp14:editId="5A27DEF6">
+            <wp:extent cx="2743200" cy="3820886"/>
+            <wp:effectExtent l="0" t="0" r="0" b="8255"/>
+            <wp:docPr id="3" name="Picture 3"/>
             <wp:cNvGraphicFramePr>
               <a:graphicFrameLocks xmlns:a="http://schemas.openxmlformats.org/drawingml/2006/main" noChangeAspect="1"/>
             </wp:cNvGraphicFramePr>
@@ -1418,13 +1446,13 @@
                   </pic:nvPicPr>
                   <pic:blipFill rotWithShape="1">
                     <a:blip r:embed="rId11"/>
-                    <a:srcRect l="46955" t="6837" r="26122" b="43590"/>
+                    <a:srcRect l="46955" t="7122" r="26122" b="26211"/>
                     <a:stretch/>
                   </pic:blipFill>
                   <pic:spPr bwMode="auto">
                     <a:xfrm>
                       <a:off x="0" y="0"/>
-                      <a:ext cx="3090041" cy="3200400"/>
+                      <a:ext cx="2743200" cy="3820886"/>
                     </a:xfrm>
                     <a:prstGeom prst="rect">
                       <a:avLst/>
@@ -1454,42 +1482,13 @@
           <w:szCs w:val="24"/>
         </w:rPr>
       </w:pPr>
-    </w:p>
-    <w:p>
-      <w:pPr>
-        <w:spacing w:line="360" w:lineRule="auto"/>
-        <w:rPr>
-          <w:rFonts w:ascii="Times New Roman" w:hAnsi="Times New Roman" w:cs="Times New Roman"/>
-          <w:sz w:val="24"/>
-          <w:szCs w:val="24"/>
-        </w:rPr>
-      </w:pPr>
-    </w:p>
-    <w:p>
-      <w:pPr>
-        <w:spacing w:line="360" w:lineRule="auto"/>
-        <w:rPr>
-          <w:rFonts w:ascii="Times New Roman" w:hAnsi="Times New Roman" w:cs="Times New Roman"/>
-          <w:sz w:val="24"/>
-          <w:szCs w:val="24"/>
-        </w:rPr>
-      </w:pPr>
-    </w:p>
-    <w:p>
-      <w:pPr>
-        <w:spacing w:line="360" w:lineRule="auto"/>
-        <w:rPr>
-          <w:rFonts w:ascii="Times New Roman" w:hAnsi="Times New Roman" w:cs="Times New Roman"/>
-          <w:sz w:val="24"/>
-          <w:szCs w:val="24"/>
-        </w:rPr>
-      </w:pPr>
-      <w:r>
-        <w:rPr>
-          <w:rFonts w:ascii="Times New Roman" w:hAnsi="Times New Roman" w:cs="Times New Roman"/>
-          <w:sz w:val="24"/>
-          <w:szCs w:val="24"/>
-        </w:rPr>
+      <w:r>
+        <w:rPr>
+          <w:rFonts w:ascii="Times New Roman" w:hAnsi="Times New Roman" w:cs="Times New Roman"/>
+          <w:sz w:val="24"/>
+          <w:szCs w:val="24"/>
+        </w:rPr>
+        <w:lastRenderedPageBreak/>
         <w:t xml:space="preserve">The </w:t>
       </w:r>
       <w:r>
@@ -1785,19 +1784,8 @@
           <w:sz w:val="24"/>
           <w:szCs w:val="24"/>
         </w:rPr>
-        <w:t xml:space="preserve"> Transform </w:t>
-      </w:r>
-      <w:r>
-        <w:rPr>
-          <w:rFonts w:ascii="Times New Roman" w:hAnsi="Times New Roman" w:cs="Times New Roman"/>
-          <w:sz w:val="24"/>
-          <w:szCs w:val="24"/>
-        </w:rPr>
-        <w:lastRenderedPageBreak/>
-        <w:t>components. If you wish to modify the layout of the game’s user interface, I suggest watching the following official Unity tutorial:</w:t>
-      </w:r>
-      <w:bookmarkStart w:id="0" w:name="_GoBack"/>
-      <w:bookmarkEnd w:id="0"/>
+        <w:t xml:space="preserve"> Transform components. If you wish to modify the layout of the game’s user interface, I suggest watching the following official Unity tutorial:</w:t>
+      </w:r>
     </w:p>
     <w:p>
       <w:pPr>

</xml_diff>

<commit_message>
Added support for melee-based interaction on NPCs, as requested.
</commit_message>
<xml_diff>
--- a/Instructions.docx
+++ b/Instructions.docx
@@ -14,8 +14,6 @@
           <w:u w:val="single"/>
         </w:rPr>
       </w:pPr>
-      <w:bookmarkStart w:id="0" w:name="_GoBack"/>
-      <w:bookmarkEnd w:id="0"/>
       <w:r>
         <w:rPr>
           <w:rFonts w:ascii="Times New Roman" w:hAnsi="Times New Roman" w:cs="Times New Roman"/>
@@ -486,6 +484,91 @@
           <w:szCs w:val="24"/>
         </w:rPr>
         <w:t xml:space="preserve"> for creating the previous version of this project and for the cutscene placeholder video.</w:t>
+      </w:r>
+      <w:r>
+        <w:rPr>
+          <w:rFonts w:ascii="Times New Roman" w:hAnsi="Times New Roman" w:cs="Times New Roman"/>
+          <w:sz w:val="24"/>
+          <w:szCs w:val="24"/>
+        </w:rPr>
+        <w:t xml:space="preserve"> Thank you to </w:t>
+      </w:r>
+      <w:r>
+        <w:rPr>
+          <w:rFonts w:ascii="Times New Roman" w:hAnsi="Times New Roman" w:cs="Times New Roman"/>
+          <w:b/>
+          <w:sz w:val="24"/>
+          <w:szCs w:val="24"/>
+        </w:rPr>
+        <w:t xml:space="preserve">Prof. </w:t>
+      </w:r>
+      <w:proofErr w:type="spellStart"/>
+      <w:r>
+        <w:rPr>
+          <w:rFonts w:ascii="Times New Roman" w:hAnsi="Times New Roman" w:cs="Times New Roman"/>
+          <w:b/>
+          <w:sz w:val="24"/>
+          <w:szCs w:val="24"/>
+        </w:rPr>
+        <w:t>Wyllona</w:t>
+      </w:r>
+      <w:proofErr w:type="spellEnd"/>
+      <w:r>
+        <w:rPr>
+          <w:rFonts w:ascii="Times New Roman" w:hAnsi="Times New Roman" w:cs="Times New Roman"/>
+          <w:b/>
+          <w:sz w:val="24"/>
+          <w:szCs w:val="24"/>
+        </w:rPr>
+        <w:t xml:space="preserve"> Harris and Prof. </w:t>
+      </w:r>
+      <w:proofErr w:type="spellStart"/>
+      <w:r>
+        <w:rPr>
+          <w:rFonts w:ascii="Times New Roman" w:hAnsi="Times New Roman" w:cs="Times New Roman"/>
+          <w:b/>
+          <w:sz w:val="24"/>
+          <w:szCs w:val="24"/>
+        </w:rPr>
+        <w:t>Sten</w:t>
+      </w:r>
+      <w:proofErr w:type="spellEnd"/>
+      <w:r>
+        <w:rPr>
+          <w:rFonts w:ascii="Times New Roman" w:hAnsi="Times New Roman" w:cs="Times New Roman"/>
+          <w:b/>
+          <w:sz w:val="24"/>
+          <w:szCs w:val="24"/>
+        </w:rPr>
+        <w:t xml:space="preserve"> </w:t>
+      </w:r>
+      <w:proofErr w:type="spellStart"/>
+      <w:r>
+        <w:rPr>
+          <w:rFonts w:ascii="Times New Roman" w:hAnsi="Times New Roman" w:cs="Times New Roman"/>
+          <w:b/>
+          <w:sz w:val="24"/>
+          <w:szCs w:val="24"/>
+        </w:rPr>
+        <w:t>McKinzie</w:t>
+      </w:r>
+      <w:proofErr w:type="spellEnd"/>
+      <w:r>
+        <w:rPr>
+          <w:rFonts w:ascii="Times New Roman" w:hAnsi="Times New Roman" w:cs="Times New Roman"/>
+          <w:b/>
+          <w:sz w:val="24"/>
+          <w:szCs w:val="24"/>
+        </w:rPr>
+        <w:t xml:space="preserve"> </w:t>
+      </w:r>
+      <w:r>
+        <w:rPr>
+          <w:rFonts w:ascii="Times New Roman" w:hAnsi="Times New Roman" w:cs="Times New Roman"/>
+          <w:sz w:val="24"/>
+          <w:szCs w:val="24"/>
+        </w:rPr>
+        <w:t>for providing helpful feedback and feature suggestions, and for letting this piece of software into their classrooms.</w:t>
       </w:r>
     </w:p>
     <w:p>
@@ -859,6 +942,28 @@
           <w:b/>
           <w:sz w:val="24"/>
           <w:szCs w:val="24"/>
+        </w:rPr>
+      </w:pPr>
+    </w:p>
+    <w:p>
+      <w:pPr>
+        <w:spacing w:line="360" w:lineRule="auto"/>
+        <w:rPr>
+          <w:rFonts w:ascii="Times New Roman" w:hAnsi="Times New Roman" w:cs="Times New Roman"/>
+          <w:b/>
+          <w:sz w:val="24"/>
+          <w:szCs w:val="24"/>
+        </w:rPr>
+      </w:pPr>
+    </w:p>
+    <w:p>
+      <w:pPr>
+        <w:spacing w:line="360" w:lineRule="auto"/>
+        <w:rPr>
+          <w:rFonts w:ascii="Times New Roman" w:hAnsi="Times New Roman" w:cs="Times New Roman"/>
+          <w:b/>
+          <w:sz w:val="24"/>
+          <w:szCs w:val="24"/>
           <w:u w:val="single"/>
         </w:rPr>
       </w:pPr>
@@ -870,6 +975,7 @@
           <w:szCs w:val="24"/>
           <w:u w:val="single"/>
         </w:rPr>
+        <w:lastRenderedPageBreak/>
         <w:t>Importing the Cutscene</w:t>
       </w:r>
     </w:p>
@@ -888,16 +994,7 @@
           <w:sz w:val="24"/>
           <w:szCs w:val="24"/>
         </w:rPr>
-        <w:t xml:space="preserve">In this course, you will create a cutscene which plays before gameplay begins. To override the cutscene placeholder video, I suggest uploading your cutscene to YouTube and downloading it with a website, then </w:t>
-      </w:r>
-      <w:r>
-        <w:rPr>
-          <w:rFonts w:ascii="Times New Roman" w:hAnsi="Times New Roman" w:cs="Times New Roman"/>
-          <w:sz w:val="24"/>
-          <w:szCs w:val="24"/>
-        </w:rPr>
-        <w:lastRenderedPageBreak/>
-        <w:t>saving the output from that website over Cutscene.mov. I have tested this method with y2mate.com, pickvideo.net, and keepvid.com, which all work for getting a file playable by Unity’s video player without error.</w:t>
+        <w:t>In this course, you will create a cutscene which plays before gameplay begins. To override the cutscene placeholder video, I suggest uploading your cutscene to YouTube and downloading it with a website, then saving the output from that website over Cutscene.mov. I have tested this method with y2mate.com, pickvideo.net, and keepvid.com, which all work for getting a file playable by Unity’s video player without error.</w:t>
       </w:r>
     </w:p>
     <w:p>
@@ -1104,7 +1201,23 @@
           <w:sz w:val="24"/>
           <w:szCs w:val="24"/>
         </w:rPr>
-        <w:t xml:space="preserve">stop to fire their projectiles, if they </w:t>
+        <w:t xml:space="preserve">stop to </w:t>
+      </w:r>
+      <w:r>
+        <w:rPr>
+          <w:rFonts w:ascii="Times New Roman" w:hAnsi="Times New Roman" w:cs="Times New Roman"/>
+          <w:sz w:val="24"/>
+          <w:szCs w:val="24"/>
+        </w:rPr>
+        <w:t>perform their interaction</w:t>
+      </w:r>
+      <w:r>
+        <w:rPr>
+          <w:rFonts w:ascii="Times New Roman" w:hAnsi="Times New Roman" w:cs="Times New Roman"/>
+          <w:sz w:val="24"/>
+          <w:szCs w:val="24"/>
+        </w:rPr>
+        <w:t xml:space="preserve">, if they </w:t>
       </w:r>
       <w:r>
         <w:rPr>
@@ -1152,7 +1265,23 @@
           <w:sz w:val="24"/>
           <w:szCs w:val="24"/>
         </w:rPr>
-        <w:t xml:space="preserve"> off platforms, and even adjust the amount of knockback they have.</w:t>
+        <w:t xml:space="preserve"> off platforms,</w:t>
+      </w:r>
+      <w:r>
+        <w:rPr>
+          <w:rFonts w:ascii="Times New Roman" w:hAnsi="Times New Roman" w:cs="Times New Roman"/>
+          <w:sz w:val="24"/>
+          <w:szCs w:val="24"/>
+        </w:rPr>
+        <w:t xml:space="preserve"> if they perform shooting or melee-based interaction,</w:t>
+      </w:r>
+      <w:r>
+        <w:rPr>
+          <w:rFonts w:ascii="Times New Roman" w:hAnsi="Times New Roman" w:cs="Times New Roman"/>
+          <w:sz w:val="24"/>
+          <w:szCs w:val="24"/>
+        </w:rPr>
+        <w:t xml:space="preserve"> and even adjust the amount of knockback they have.</w:t>
       </w:r>
       <w:r>
         <w:rPr>
@@ -1176,17 +1305,14 @@
       </w:pPr>
       <w:r>
         <w:rPr>
-          <w:rFonts w:ascii="Times New Roman" w:hAnsi="Times New Roman" w:cs="Times New Roman"/>
           <w:noProof/>
-          <w:sz w:val="24"/>
-          <w:szCs w:val="24"/>
         </w:rPr>
         <w:lastRenderedPageBreak/>
         <w:drawing>
-          <wp:inline distT="0" distB="0" distL="0" distR="0" wp14:anchorId="59922C95" wp14:editId="57C541DE">
-            <wp:extent cx="3200400" cy="2801043"/>
+          <wp:inline distT="0" distB="0" distL="0" distR="0" wp14:anchorId="78428258" wp14:editId="3A7EEE76">
+            <wp:extent cx="2743200" cy="4047350"/>
             <wp:effectExtent l="0" t="0" r="0" b="0"/>
-            <wp:docPr id="2" name="Picture 2"/>
+            <wp:docPr id="10" name="Picture 10"/>
             <wp:cNvGraphicFramePr>
               <a:graphicFrameLocks xmlns:a="http://schemas.openxmlformats.org/drawingml/2006/main" noChangeAspect="1"/>
             </wp:cNvGraphicFramePr>
@@ -1197,20 +1323,27 @@
                     <pic:cNvPr id="0" name=""/>
                     <pic:cNvPicPr/>
                   </pic:nvPicPr>
-                  <pic:blipFill>
+                  <pic:blipFill rotWithShape="1">
                     <a:blip r:embed="rId10"/>
-                    <a:stretch>
-                      <a:fillRect/>
-                    </a:stretch>
+                    <a:srcRect l="45673" t="6837" r="25000" b="16239"/>
+                    <a:stretch/>
                   </pic:blipFill>
-                  <pic:spPr>
+                  <pic:spPr bwMode="auto">
                     <a:xfrm>
                       <a:off x="0" y="0"/>
-                      <a:ext cx="3200400" cy="2801043"/>
+                      <a:ext cx="2743200" cy="4047350"/>
                     </a:xfrm>
                     <a:prstGeom prst="rect">
                       <a:avLst/>
                     </a:prstGeom>
+                    <a:ln>
+                      <a:noFill/>
+                    </a:ln>
+                    <a:extLst>
+                      <a:ext uri="{53640926-AAD7-44D8-BBD7-CCE9431645EC}">
+                        <a14:shadowObscured xmlns:a14="http://schemas.microsoft.com/office/drawing/2010/main"/>
+                      </a:ext>
+                    </a:extLst>
                   </pic:spPr>
                 </pic:pic>
               </a:graphicData>
@@ -1429,6 +1562,7 @@
         <w:rPr>
           <w:noProof/>
         </w:rPr>
+        <w:lastRenderedPageBreak/>
         <w:drawing>
           <wp:inline distT="0" distB="0" distL="0" distR="0" wp14:anchorId="305F7C14" wp14:editId="5A27DEF6">
             <wp:extent cx="2743200" cy="3820886"/>
@@ -1488,7 +1622,6 @@
           <w:sz w:val="24"/>
           <w:szCs w:val="24"/>
         </w:rPr>
-        <w:lastRenderedPageBreak/>
         <w:t xml:space="preserve">The </w:t>
       </w:r>
       <w:r>
@@ -1528,14 +1661,15 @@
           <w:szCs w:val="24"/>
         </w:rPr>
       </w:pPr>
+      <w:bookmarkStart w:id="0" w:name="_GoBack"/>
       <w:r>
         <w:rPr>
           <w:noProof/>
         </w:rPr>
         <w:drawing>
           <wp:inline distT="0" distB="0" distL="0" distR="0" wp14:anchorId="734886A1" wp14:editId="6185572C">
-            <wp:extent cx="3657600" cy="4068809"/>
-            <wp:effectExtent l="0" t="0" r="0" b="8255"/>
+            <wp:extent cx="3200400" cy="3560208"/>
+            <wp:effectExtent l="0" t="0" r="0" b="2540"/>
             <wp:docPr id="5" name="Picture 5"/>
             <wp:cNvGraphicFramePr>
               <a:graphicFrameLocks xmlns:a="http://schemas.openxmlformats.org/drawingml/2006/main" noChangeAspect="1"/>
@@ -1555,7 +1689,7 @@
                   <pic:spPr bwMode="auto">
                     <a:xfrm>
                       <a:off x="0" y="0"/>
-                      <a:ext cx="3657600" cy="4068809"/>
+                      <a:ext cx="3200400" cy="3560208"/>
                     </a:xfrm>
                     <a:prstGeom prst="rect">
                       <a:avLst/>
@@ -1575,6 +1709,7 @@
           </wp:inline>
         </w:drawing>
       </w:r>
+      <w:bookmarkEnd w:id="0"/>
     </w:p>
     <w:p>
       <w:pPr>
@@ -1593,6 +1728,7 @@
           <w:szCs w:val="24"/>
           <w:u w:val="single"/>
         </w:rPr>
+        <w:lastRenderedPageBreak/>
         <w:t>Advanced</w:t>
       </w:r>
     </w:p>
@@ -2012,7 +2148,23 @@
           <w:sz w:val="24"/>
           <w:szCs w:val="24"/>
         </w:rPr>
-        <w:t>Want to preview all available animations in the game? In the Scenes folder of the project, open the scene labeled “Animation Test,” where you can play every animation of every game character, and even adjust the speed at which they play. This may be useful for fine-tuning details in each of your animations.</w:t>
+        <w:t>Want to preview all available animations in the game? In the Scenes folder of the project, open the scene labeled “Animation Test,” where you can play every animation of every game character, and even adjust the speed at which they play</w:t>
+      </w:r>
+      <w:r>
+        <w:rPr>
+          <w:rFonts w:ascii="Times New Roman" w:hAnsi="Times New Roman" w:cs="Times New Roman"/>
+          <w:sz w:val="24"/>
+          <w:szCs w:val="24"/>
+        </w:rPr>
+        <w:t xml:space="preserve"> (in this scene only)</w:t>
+      </w:r>
+      <w:r>
+        <w:rPr>
+          <w:rFonts w:ascii="Times New Roman" w:hAnsi="Times New Roman" w:cs="Times New Roman"/>
+          <w:sz w:val="24"/>
+          <w:szCs w:val="24"/>
+        </w:rPr>
+        <w:t>. This may be useful for fine-tuning details in each of your animations.</w:t>
       </w:r>
     </w:p>
     <w:p>
@@ -2030,6 +2182,7 @@
         <w:rPr>
           <w:noProof/>
         </w:rPr>
+        <w:lastRenderedPageBreak/>
         <w:drawing>
           <wp:inline distT="0" distB="0" distL="0" distR="0" wp14:anchorId="5272A5C1" wp14:editId="134DD0A8">
             <wp:extent cx="2390775" cy="1828800"/>
@@ -2148,7 +2301,6 @@
           <w:sz w:val="24"/>
           <w:szCs w:val="24"/>
         </w:rPr>
-        <w:lastRenderedPageBreak/>
         <w:drawing>
           <wp:inline distT="0" distB="0" distL="0" distR="0" wp14:anchorId="7C2B6D91" wp14:editId="7C6D2DC4">
             <wp:extent cx="5943600" cy="1016635"/>
@@ -2466,6 +2618,7 @@
           <w:sz w:val="24"/>
           <w:szCs w:val="24"/>
         </w:rPr>
+        <w:lastRenderedPageBreak/>
         <w:drawing>
           <wp:inline distT="0" distB="0" distL="0" distR="0" wp14:anchorId="747CD208" wp14:editId="73926C79">
             <wp:extent cx="5943600" cy="3209925"/>

</xml_diff>

<commit_message>
Added clearer instructions on importing a cutscene into the game. MP4 and MOV files are supported.
</commit_message>
<xml_diff>
--- a/Instructions.docx
+++ b/Instructions.docx
@@ -983,19 +983,269 @@
       <w:pPr>
         <w:spacing w:line="360" w:lineRule="auto"/>
         <w:rPr>
-          <w:rFonts w:ascii="Times New Roman" w:hAnsi="Times New Roman" w:cs="Times New Roman"/>
-          <w:sz w:val="24"/>
-          <w:szCs w:val="24"/>
-        </w:rPr>
-      </w:pPr>
-      <w:r>
-        <w:rPr>
-          <w:rFonts w:ascii="Times New Roman" w:hAnsi="Times New Roman" w:cs="Times New Roman"/>
-          <w:sz w:val="24"/>
-          <w:szCs w:val="24"/>
-        </w:rPr>
-        <w:t>In this course, you will create a cutscene which plays before gameplay begins. To override the cutscene placeholder video, I suggest uploading your cutscene to YouTube and downloading it with a website, then saving the output from that website over Cutscene.mov. I have tested this method with y2mate.com, pickvideo.net, and keepvid.com, which all work for getting a file playable by Unity’s video player without error.</w:t>
-      </w:r>
+          <w:noProof/>
+        </w:rPr>
+      </w:pPr>
+      <w:r>
+        <w:rPr>
+          <w:rFonts w:ascii="Times New Roman" w:hAnsi="Times New Roman" w:cs="Times New Roman"/>
+          <w:sz w:val="24"/>
+          <w:szCs w:val="24"/>
+        </w:rPr>
+        <w:t xml:space="preserve">In this course, you will create a cutscene which plays before gameplay begins. To override the cutscene placeholder video, </w:t>
+      </w:r>
+      <w:r>
+        <w:rPr>
+          <w:rFonts w:ascii="Times New Roman" w:hAnsi="Times New Roman" w:cs="Times New Roman"/>
+          <w:sz w:val="24"/>
+          <w:szCs w:val="24"/>
+        </w:rPr>
+        <w:t>you must place your cutscene (MOV and MP4 files are confirmed to work) in your Assets/Cutscene folder. Then, in the Cutscene scene, select the Video Player in the Hierarchy.</w:t>
+      </w:r>
+      <w:r>
+        <w:rPr>
+          <w:noProof/>
+        </w:rPr>
+        <w:t xml:space="preserve"> </w:t>
+      </w:r>
+      <w:r>
+        <w:rPr>
+          <w:noProof/>
+        </w:rPr>
+        <w:drawing>
+          <wp:inline distT="0" distB="0" distL="0" distR="0" wp14:anchorId="67DD6267" wp14:editId="643C5767">
+            <wp:extent cx="5943600" cy="3219450"/>
+            <wp:effectExtent l="0" t="0" r="0" b="0"/>
+            <wp:docPr id="2" name="Picture 2"/>
+            <wp:cNvGraphicFramePr>
+              <a:graphicFrameLocks xmlns:a="http://schemas.openxmlformats.org/drawingml/2006/main" noChangeAspect="1"/>
+            </wp:cNvGraphicFramePr>
+            <a:graphic xmlns:a="http://schemas.openxmlformats.org/drawingml/2006/main">
+              <a:graphicData uri="http://schemas.openxmlformats.org/drawingml/2006/picture">
+                <pic:pic xmlns:pic="http://schemas.openxmlformats.org/drawingml/2006/picture">
+                  <pic:nvPicPr>
+                    <pic:cNvPr id="0" name=""/>
+                    <pic:cNvPicPr/>
+                  </pic:nvPicPr>
+                  <pic:blipFill rotWithShape="1">
+                    <a:blip r:embed="rId9"/>
+                    <a:srcRect b="3704"/>
+                    <a:stretch/>
+                  </pic:blipFill>
+                  <pic:spPr bwMode="auto">
+                    <a:xfrm>
+                      <a:off x="0" y="0"/>
+                      <a:ext cx="5943600" cy="3219450"/>
+                    </a:xfrm>
+                    <a:prstGeom prst="rect">
+                      <a:avLst/>
+                    </a:prstGeom>
+                    <a:ln>
+                      <a:noFill/>
+                    </a:ln>
+                    <a:extLst>
+                      <a:ext uri="{53640926-AAD7-44D8-BBD7-CCE9431645EC}">
+                        <a14:shadowObscured xmlns:a14="http://schemas.microsoft.com/office/drawing/2010/main"/>
+                      </a:ext>
+                    </a:extLst>
+                  </pic:spPr>
+                </pic:pic>
+              </a:graphicData>
+            </a:graphic>
+          </wp:inline>
+        </w:drawing>
+      </w:r>
+    </w:p>
+    <w:p>
+      <w:pPr>
+        <w:spacing w:line="360" w:lineRule="auto"/>
+        <w:rPr>
+          <w:rFonts w:ascii="Times New Roman" w:hAnsi="Times New Roman" w:cs="Times New Roman"/>
+          <w:sz w:val="24"/>
+          <w:szCs w:val="24"/>
+        </w:rPr>
+      </w:pPr>
+      <w:r>
+        <w:rPr>
+          <w:rFonts w:ascii="Times New Roman" w:hAnsi="Times New Roman" w:cs="Times New Roman"/>
+          <w:sz w:val="24"/>
+          <w:szCs w:val="24"/>
+        </w:rPr>
+        <w:t>Notice that the Video Player has a component labeled “Video Player” in the Inspector. In order to get your video playing in the project, we must override the placeholder cutscene. With the Video Player selected, click on the small circle highlighted in the picture below, under “Video Clip”.</w:t>
+      </w:r>
+    </w:p>
+    <w:p>
+      <w:pPr>
+        <w:spacing w:line="360" w:lineRule="auto"/>
+        <w:rPr>
+          <w:rFonts w:ascii="Times New Roman" w:hAnsi="Times New Roman" w:cs="Times New Roman"/>
+          <w:sz w:val="24"/>
+          <w:szCs w:val="24"/>
+        </w:rPr>
+      </w:pPr>
+      <w:r>
+        <w:rPr>
+          <w:rFonts w:ascii="Times New Roman" w:hAnsi="Times New Roman" w:cs="Times New Roman"/>
+          <w:sz w:val="24"/>
+          <w:szCs w:val="24"/>
+        </w:rPr>
+        <w:drawing>
+          <wp:inline distT="0" distB="0" distL="0" distR="0" wp14:anchorId="31B7BF1D" wp14:editId="2FA9BA13">
+            <wp:extent cx="3877216" cy="1476581"/>
+            <wp:effectExtent l="0" t="0" r="9525" b="9525"/>
+            <wp:docPr id="15" name="Picture 15"/>
+            <wp:cNvGraphicFramePr>
+              <a:graphicFrameLocks xmlns:a="http://schemas.openxmlformats.org/drawingml/2006/main" noChangeAspect="1"/>
+            </wp:cNvGraphicFramePr>
+            <a:graphic xmlns:a="http://schemas.openxmlformats.org/drawingml/2006/main">
+              <a:graphicData uri="http://schemas.openxmlformats.org/drawingml/2006/picture">
+                <pic:pic xmlns:pic="http://schemas.openxmlformats.org/drawingml/2006/picture">
+                  <pic:nvPicPr>
+                    <pic:cNvPr id="0" name=""/>
+                    <pic:cNvPicPr/>
+                  </pic:nvPicPr>
+                  <pic:blipFill>
+                    <a:blip r:embed="rId10"/>
+                    <a:stretch>
+                      <a:fillRect/>
+                    </a:stretch>
+                  </pic:blipFill>
+                  <pic:spPr>
+                    <a:xfrm>
+                      <a:off x="0" y="0"/>
+                      <a:ext cx="3877216" cy="1476581"/>
+                    </a:xfrm>
+                    <a:prstGeom prst="rect">
+                      <a:avLst/>
+                    </a:prstGeom>
+                  </pic:spPr>
+                </pic:pic>
+              </a:graphicData>
+            </a:graphic>
+          </wp:inline>
+        </w:drawing>
+      </w:r>
+    </w:p>
+    <w:p>
+      <w:pPr>
+        <w:spacing w:line="360" w:lineRule="auto"/>
+        <w:rPr>
+          <w:rFonts w:ascii="Times New Roman" w:hAnsi="Times New Roman" w:cs="Times New Roman"/>
+          <w:sz w:val="24"/>
+          <w:szCs w:val="24"/>
+        </w:rPr>
+      </w:pPr>
+      <w:r>
+        <w:rPr>
+          <w:rFonts w:ascii="Times New Roman" w:hAnsi="Times New Roman" w:cs="Times New Roman"/>
+          <w:sz w:val="24"/>
+          <w:szCs w:val="24"/>
+        </w:rPr>
+        <w:t>This will open a new window containing all of the video files detected within the project. Select your video file in this window, and close the window out. Now, your Video Player should contain the name of your cutscene.</w:t>
+      </w:r>
+    </w:p>
+    <w:p>
+      <w:pPr>
+        <w:spacing w:line="360" w:lineRule="auto"/>
+        <w:rPr>
+          <w:rFonts w:ascii="Times New Roman" w:hAnsi="Times New Roman" w:cs="Times New Roman"/>
+          <w:sz w:val="24"/>
+          <w:szCs w:val="24"/>
+        </w:rPr>
+      </w:pPr>
+      <w:r>
+        <w:rPr>
+          <w:rFonts w:ascii="Times New Roman" w:hAnsi="Times New Roman" w:cs="Times New Roman"/>
+          <w:sz w:val="24"/>
+          <w:szCs w:val="24"/>
+        </w:rPr>
+        <w:lastRenderedPageBreak/>
+        <w:drawing>
+          <wp:inline distT="0" distB="0" distL="0" distR="0" wp14:anchorId="2ADDACE1" wp14:editId="083FBC94">
+            <wp:extent cx="2268207" cy="3343275"/>
+            <wp:effectExtent l="0" t="0" r="0" b="0"/>
+            <wp:docPr id="16" name="Picture 16"/>
+            <wp:cNvGraphicFramePr>
+              <a:graphicFrameLocks xmlns:a="http://schemas.openxmlformats.org/drawingml/2006/main" noChangeAspect="1"/>
+            </wp:cNvGraphicFramePr>
+            <a:graphic xmlns:a="http://schemas.openxmlformats.org/drawingml/2006/main">
+              <a:graphicData uri="http://schemas.openxmlformats.org/drawingml/2006/picture">
+                <pic:pic xmlns:pic="http://schemas.openxmlformats.org/drawingml/2006/picture">
+                  <pic:nvPicPr>
+                    <pic:cNvPr id="0" name=""/>
+                    <pic:cNvPicPr/>
+                  </pic:nvPicPr>
+                  <pic:blipFill>
+                    <a:blip r:embed="rId11"/>
+                    <a:stretch>
+                      <a:fillRect/>
+                    </a:stretch>
+                  </pic:blipFill>
+                  <pic:spPr>
+                    <a:xfrm>
+                      <a:off x="0" y="0"/>
+                      <a:ext cx="2268524" cy="3343742"/>
+                    </a:xfrm>
+                    <a:prstGeom prst="rect">
+                      <a:avLst/>
+                    </a:prstGeom>
+                  </pic:spPr>
+                </pic:pic>
+              </a:graphicData>
+            </a:graphic>
+          </wp:inline>
+        </w:drawing>
+      </w:r>
+      <w:r>
+        <w:rPr>
+          <w:noProof/>
+        </w:rPr>
+        <w:t xml:space="preserve"> </w:t>
+      </w:r>
+      <w:r>
+        <w:rPr>
+          <w:rFonts w:ascii="Times New Roman" w:hAnsi="Times New Roman" w:cs="Times New Roman"/>
+          <w:sz w:val="24"/>
+          <w:szCs w:val="24"/>
+        </w:rPr>
+        <w:drawing>
+          <wp:inline distT="0" distB="0" distL="0" distR="0" wp14:anchorId="5B96DA16" wp14:editId="488BA2C5">
+            <wp:extent cx="4486275" cy="2082619"/>
+            <wp:effectExtent l="0" t="0" r="0" b="0"/>
+            <wp:docPr id="17" name="Picture 17"/>
+            <wp:cNvGraphicFramePr>
+              <a:graphicFrameLocks xmlns:a="http://schemas.openxmlformats.org/drawingml/2006/main" noChangeAspect="1"/>
+            </wp:cNvGraphicFramePr>
+            <a:graphic xmlns:a="http://schemas.openxmlformats.org/drawingml/2006/main">
+              <a:graphicData uri="http://schemas.openxmlformats.org/drawingml/2006/picture">
+                <pic:pic xmlns:pic="http://schemas.openxmlformats.org/drawingml/2006/picture">
+                  <pic:nvPicPr>
+                    <pic:cNvPr id="0" name=""/>
+                    <pic:cNvPicPr/>
+                  </pic:nvPicPr>
+                  <pic:blipFill>
+                    <a:blip r:embed="rId12"/>
+                    <a:stretch>
+                      <a:fillRect/>
+                    </a:stretch>
+                  </pic:blipFill>
+                  <pic:spPr>
+                    <a:xfrm>
+                      <a:off x="0" y="0"/>
+                      <a:ext cx="4486902" cy="2082910"/>
+                    </a:xfrm>
+                    <a:prstGeom prst="rect">
+                      <a:avLst/>
+                    </a:prstGeom>
+                  </pic:spPr>
+                </pic:pic>
+              </a:graphicData>
+            </a:graphic>
+          </wp:inline>
+        </w:drawing>
+      </w:r>
+      <w:bookmarkStart w:id="0" w:name="_GoBack"/>
+      <w:bookmarkEnd w:id="0"/>
     </w:p>
     <w:p>
       <w:pPr>
@@ -1116,7 +1366,7 @@
                     <pic:cNvPicPr/>
                   </pic:nvPicPr>
                   <pic:blipFill>
-                    <a:blip r:embed="rId9"/>
+                    <a:blip r:embed="rId13"/>
                     <a:stretch>
                       <a:fillRect/>
                     </a:stretch>
@@ -1152,6 +1402,7 @@
           <w:sz w:val="24"/>
           <w:szCs w:val="24"/>
         </w:rPr>
+        <w:lastRenderedPageBreak/>
         <w:t xml:space="preserve">The </w:t>
       </w:r>
       <w:r>
@@ -1307,7 +1558,6 @@
         <w:rPr>
           <w:noProof/>
         </w:rPr>
-        <w:lastRenderedPageBreak/>
         <w:drawing>
           <wp:inline distT="0" distB="0" distL="0" distR="0" wp14:anchorId="78428258" wp14:editId="3A7EEE76">
             <wp:extent cx="2743200" cy="4047350"/>
@@ -1324,7 +1574,7 @@
                     <pic:cNvPicPr/>
                   </pic:nvPicPr>
                   <pic:blipFill rotWithShape="1">
-                    <a:blip r:embed="rId10"/>
+                    <a:blip r:embed="rId14"/>
                     <a:srcRect l="45673" t="6837" r="25000" b="16239"/>
                     <a:stretch/>
                   </pic:blipFill>
@@ -1579,7 +1829,7 @@
                     <pic:cNvPicPr/>
                   </pic:nvPicPr>
                   <pic:blipFill rotWithShape="1">
-                    <a:blip r:embed="rId11"/>
+                    <a:blip r:embed="rId15"/>
                     <a:srcRect l="46955" t="7122" r="26122" b="26211"/>
                     <a:stretch/>
                   </pic:blipFill>
@@ -1661,7 +1911,6 @@
           <w:szCs w:val="24"/>
         </w:rPr>
       </w:pPr>
-      <w:bookmarkStart w:id="0" w:name="_GoBack"/>
       <w:r>
         <w:rPr>
           <w:noProof/>
@@ -1682,7 +1931,7 @@
                     <pic:cNvPicPr/>
                   </pic:nvPicPr>
                   <pic:blipFill rotWithShape="1">
-                    <a:blip r:embed="rId12"/>
+                    <a:blip r:embed="rId16"/>
                     <a:srcRect l="46795" t="6838" r="26121" b="39601"/>
                     <a:stretch/>
                   </pic:blipFill>
@@ -1709,7 +1958,6 @@
           </wp:inline>
         </w:drawing>
       </w:r>
-      <w:bookmarkEnd w:id="0"/>
     </w:p>
     <w:p>
       <w:pPr>
@@ -1932,7 +2180,7 @@
           <w:szCs w:val="24"/>
         </w:rPr>
       </w:pPr>
-      <w:hyperlink r:id="rId13" w:history="1">
+      <w:hyperlink r:id="rId17" w:history="1">
         <w:r>
           <w:rPr>
             <w:rStyle w:val="Hyperlink"/>
@@ -1999,7 +2247,7 @@
                     <pic:cNvPicPr/>
                   </pic:nvPicPr>
                   <pic:blipFill rotWithShape="1">
-                    <a:blip r:embed="rId14"/>
+                    <a:blip r:embed="rId18"/>
                     <a:srcRect t="7122" r="26763" b="17094"/>
                     <a:stretch/>
                   </pic:blipFill>
@@ -2052,7 +2300,7 @@
                     <pic:cNvPicPr/>
                   </pic:nvPicPr>
                   <pic:blipFill rotWithShape="1">
-                    <a:blip r:embed="rId15"/>
+                    <a:blip r:embed="rId19"/>
                     <a:srcRect t="7122" r="26763" b="16809"/>
                     <a:stretch/>
                   </pic:blipFill>
@@ -2199,7 +2447,7 @@
                     <pic:cNvPicPr/>
                   </pic:nvPicPr>
                   <pic:blipFill rotWithShape="1">
-                    <a:blip r:embed="rId16"/>
+                    <a:blip r:embed="rId20"/>
                     <a:srcRect t="19943" r="59776" b="25356"/>
                     <a:stretch/>
                   </pic:blipFill>
@@ -2317,7 +2565,7 @@
                     <pic:cNvPicPr/>
                   </pic:nvPicPr>
                   <pic:blipFill>
-                    <a:blip r:embed="rId17"/>
+                    <a:blip r:embed="rId21"/>
                     <a:stretch>
                       <a:fillRect/>
                     </a:stretch>
@@ -2489,7 +2737,7 @@
                     <pic:cNvPicPr/>
                   </pic:nvPicPr>
                   <pic:blipFill>
-                    <a:blip r:embed="rId18"/>
+                    <a:blip r:embed="rId22"/>
                     <a:stretch>
                       <a:fillRect/>
                     </a:stretch>
@@ -2635,7 +2883,7 @@
                     <pic:cNvPicPr/>
                   </pic:nvPicPr>
                   <pic:blipFill>
-                    <a:blip r:embed="rId19"/>
+                    <a:blip r:embed="rId23"/>
                     <a:stretch>
                       <a:fillRect/>
                     </a:stretch>

</xml_diff>